<commit_message>
Ongoing editing of readme doc
</commit_message>
<xml_diff>
--- a/SE_One_Click_Setup/README.docx
+++ b/SE_One_Click_Setup/README.docx
@@ -43,6 +43,8 @@
             <w:t>Contents</w:t>
           </w:r>
         </w:p>
+        <w:bookmarkStart w:id="0" w:name="_GoBack"/>
+        <w:bookmarkEnd w:id="0"/>
         <w:p>
           <w:pPr>
             <w:pStyle w:val="TOC1"/>
@@ -50,7 +52,9 @@
               <w:tab w:val="right" w:leader="dot" w:pos="9016"/>
             </w:tabs>
             <w:rPr>
+              <w:rFonts w:eastAsiaTheme="minorEastAsia"/>
               <w:noProof/>
+              <w:lang w:eastAsia="en-GB"/>
             </w:rPr>
           </w:pPr>
           <w:r>
@@ -62,7 +66,7 @@
           <w:r>
             <w:fldChar w:fldCharType="separate"/>
           </w:r>
-          <w:hyperlink w:anchor="_Toc402335036" w:history="1">
+          <w:hyperlink w:anchor="_Toc402464786" w:history="1">
             <w:r>
               <w:rPr>
                 <w:rStyle w:val="Hyperlink"/>
@@ -89,7 +93,7 @@
                 <w:noProof/>
                 <w:webHidden/>
               </w:rPr>
-              <w:instrText xml:space="preserve"> PAGEREF _Toc402335036 \h </w:instrText>
+              <w:instrText xml:space="preserve"> PAGEREF _Toc402464786 \h </w:instrText>
             </w:r>
             <w:r>
               <w:rPr>
@@ -127,10 +131,12 @@
               <w:tab w:val="right" w:leader="dot" w:pos="9016"/>
             </w:tabs>
             <w:rPr>
+              <w:rFonts w:eastAsiaTheme="minorEastAsia"/>
               <w:noProof/>
+              <w:lang w:eastAsia="en-GB"/>
             </w:rPr>
           </w:pPr>
-          <w:hyperlink w:anchor="_Toc402335037" w:history="1">
+          <w:hyperlink w:anchor="_Toc402464787" w:history="1">
             <w:r>
               <w:rPr>
                 <w:rStyle w:val="Hyperlink"/>
@@ -157,7 +163,7 @@
                 <w:noProof/>
                 <w:webHidden/>
               </w:rPr>
-              <w:instrText xml:space="preserve"> PAGEREF _Toc402335037 \h </w:instrText>
+              <w:instrText xml:space="preserve"> PAGEREF _Toc402464787 \h </w:instrText>
             </w:r>
             <w:r>
               <w:rPr>
@@ -177,7 +183,7 @@
                 <w:noProof/>
                 <w:webHidden/>
               </w:rPr>
-              <w:t>1</w:t>
+              <w:t>2</w:t>
             </w:r>
             <w:r>
               <w:rPr>
@@ -195,15 +201,227 @@
               <w:tab w:val="right" w:leader="dot" w:pos="9016"/>
             </w:tabs>
             <w:rPr>
+              <w:rFonts w:eastAsiaTheme="minorEastAsia"/>
               <w:noProof/>
+              <w:lang w:eastAsia="en-GB"/>
             </w:rPr>
           </w:pPr>
-          <w:hyperlink w:anchor="_Toc402335038" w:history="1">
+          <w:hyperlink w:anchor="_Toc402464788" w:history="1">
             <w:r>
               <w:rPr>
                 <w:rStyle w:val="Hyperlink"/>
                 <w:noProof/>
               </w:rPr>
+              <w:t>Reset SE User Pref [src/ResetUserPreferences.ps1]</w:t>
+            </w:r>
+            <w:r>
+              <w:rPr>
+                <w:noProof/>
+                <w:webHidden/>
+              </w:rPr>
+              <w:tab/>
+            </w:r>
+            <w:r>
+              <w:rPr>
+                <w:noProof/>
+                <w:webHidden/>
+              </w:rPr>
+              <w:fldChar w:fldCharType="begin"/>
+            </w:r>
+            <w:r>
+              <w:rPr>
+                <w:noProof/>
+                <w:webHidden/>
+              </w:rPr>
+              <w:instrText xml:space="preserve"> PAGEREF _Toc402464788 \h </w:instrText>
+            </w:r>
+            <w:r>
+              <w:rPr>
+                <w:noProof/>
+                <w:webHidden/>
+              </w:rPr>
+            </w:r>
+            <w:r>
+              <w:rPr>
+                <w:noProof/>
+                <w:webHidden/>
+              </w:rPr>
+              <w:fldChar w:fldCharType="separate"/>
+            </w:r>
+            <w:r>
+              <w:rPr>
+                <w:noProof/>
+                <w:webHidden/>
+              </w:rPr>
+              <w:t>3</w:t>
+            </w:r>
+            <w:r>
+              <w:rPr>
+                <w:noProof/>
+                <w:webHidden/>
+              </w:rPr>
+              <w:fldChar w:fldCharType="end"/>
+            </w:r>
+          </w:hyperlink>
+        </w:p>
+        <w:p>
+          <w:pPr>
+            <w:pStyle w:val="TOC1"/>
+            <w:tabs>
+              <w:tab w:val="right" w:leader="dot" w:pos="9016"/>
+            </w:tabs>
+            <w:rPr>
+              <w:rFonts w:eastAsiaTheme="minorEastAsia"/>
+              <w:noProof/>
+              <w:lang w:eastAsia="en-GB"/>
+            </w:rPr>
+          </w:pPr>
+          <w:hyperlink w:anchor="_Toc402464789" w:history="1">
+            <w:r>
+              <w:rPr>
+                <w:rStyle w:val="Hyperlink"/>
+                <w:noProof/>
+              </w:rPr>
+              <w:t>SE Install [src/SolidEdgeInstall.ps1]</w:t>
+            </w:r>
+            <w:r>
+              <w:rPr>
+                <w:noProof/>
+                <w:webHidden/>
+              </w:rPr>
+              <w:tab/>
+            </w:r>
+            <w:r>
+              <w:rPr>
+                <w:noProof/>
+                <w:webHidden/>
+              </w:rPr>
+              <w:fldChar w:fldCharType="begin"/>
+            </w:r>
+            <w:r>
+              <w:rPr>
+                <w:noProof/>
+                <w:webHidden/>
+              </w:rPr>
+              <w:instrText xml:space="preserve"> PAGEREF _Toc402464789 \h </w:instrText>
+            </w:r>
+            <w:r>
+              <w:rPr>
+                <w:noProof/>
+                <w:webHidden/>
+              </w:rPr>
+            </w:r>
+            <w:r>
+              <w:rPr>
+                <w:noProof/>
+                <w:webHidden/>
+              </w:rPr>
+              <w:fldChar w:fldCharType="separate"/>
+            </w:r>
+            <w:r>
+              <w:rPr>
+                <w:noProof/>
+                <w:webHidden/>
+              </w:rPr>
+              <w:t>3</w:t>
+            </w:r>
+            <w:r>
+              <w:rPr>
+                <w:noProof/>
+                <w:webHidden/>
+              </w:rPr>
+              <w:fldChar w:fldCharType="end"/>
+            </w:r>
+          </w:hyperlink>
+        </w:p>
+        <w:p>
+          <w:pPr>
+            <w:pStyle w:val="TOC1"/>
+            <w:tabs>
+              <w:tab w:val="right" w:leader="dot" w:pos="9016"/>
+            </w:tabs>
+            <w:rPr>
+              <w:rFonts w:eastAsiaTheme="minorEastAsia"/>
+              <w:noProof/>
+              <w:lang w:eastAsia="en-GB"/>
+            </w:rPr>
+          </w:pPr>
+          <w:hyperlink w:anchor="_Toc402464790" w:history="1">
+            <w:r>
+              <w:rPr>
+                <w:rStyle w:val="Hyperlink"/>
+                <w:noProof/>
+              </w:rPr>
+              <w:t>SE Uninstall [src/SolidEdgeUninstall.ps1]</w:t>
+            </w:r>
+            <w:r>
+              <w:rPr>
+                <w:noProof/>
+                <w:webHidden/>
+              </w:rPr>
+              <w:tab/>
+            </w:r>
+            <w:r>
+              <w:rPr>
+                <w:noProof/>
+                <w:webHidden/>
+              </w:rPr>
+              <w:fldChar w:fldCharType="begin"/>
+            </w:r>
+            <w:r>
+              <w:rPr>
+                <w:noProof/>
+                <w:webHidden/>
+              </w:rPr>
+              <w:instrText xml:space="preserve"> PAGEREF _Toc402464790 \h </w:instrText>
+            </w:r>
+            <w:r>
+              <w:rPr>
+                <w:noProof/>
+                <w:webHidden/>
+              </w:rPr>
+            </w:r>
+            <w:r>
+              <w:rPr>
+                <w:noProof/>
+                <w:webHidden/>
+              </w:rPr>
+              <w:fldChar w:fldCharType="separate"/>
+            </w:r>
+            <w:r>
+              <w:rPr>
+                <w:noProof/>
+                <w:webHidden/>
+              </w:rPr>
+              <w:t>3</w:t>
+            </w:r>
+            <w:r>
+              <w:rPr>
+                <w:noProof/>
+                <w:webHidden/>
+              </w:rPr>
+              <w:fldChar w:fldCharType="end"/>
+            </w:r>
+          </w:hyperlink>
+        </w:p>
+        <w:p>
+          <w:pPr>
+            <w:pStyle w:val="TOC1"/>
+            <w:tabs>
+              <w:tab w:val="right" w:leader="dot" w:pos="9016"/>
+            </w:tabs>
+            <w:rPr>
+              <w:rFonts w:eastAsiaTheme="minorEastAsia"/>
+              <w:noProof/>
+              <w:lang w:eastAsia="en-GB"/>
+            </w:rPr>
+          </w:pPr>
+          <w:hyperlink w:anchor="_Toc402464791" w:history="1">
+            <w:r>
+              <w:rPr>
+                <w:rStyle w:val="Hyperlink"/>
+                <w:noProof/>
+              </w:rPr>
               <w:t>Execution of scripts is disabled</w:t>
             </w:r>
             <w:r>
@@ -225,7 +443,7 @@
                 <w:noProof/>
                 <w:webHidden/>
               </w:rPr>
-              <w:instrText xml:space="preserve"> PAGEREF _Toc402335038 \h </w:instrText>
+              <w:instrText xml:space="preserve"> PAGEREF _Toc402464791 \h </w:instrText>
             </w:r>
             <w:r>
               <w:rPr>
@@ -272,11 +490,11 @@
       <w:pPr>
         <w:pStyle w:val="Heading1"/>
       </w:pPr>
-      <w:bookmarkStart w:id="0" w:name="_Toc402335036"/>
+      <w:bookmarkStart w:id="1" w:name="_Toc402464786"/>
       <w:r>
         <w:t>Overview</w:t>
       </w:r>
-      <w:bookmarkEnd w:id="0"/>
+      <w:bookmarkEnd w:id="1"/>
     </w:p>
     <w:p>
       <w:proofErr w:type="gramStart"/>
@@ -452,22 +670,19 @@
       <w:pPr>
         <w:pStyle w:val="Heading1"/>
       </w:pPr>
-      <w:bookmarkStart w:id="1" w:name="_Toc402335037"/>
-      <w:r>
+      <w:bookmarkStart w:id="2" w:name="_Toc402464787"/>
+      <w:r>
+        <w:lastRenderedPageBreak/>
         <w:t>Shortcuts</w:t>
       </w:r>
-      <w:bookmarkEnd w:id="1"/>
+      <w:bookmarkEnd w:id="2"/>
     </w:p>
     <w:p>
       <w:r>
         <w:t xml:space="preserve">Each of these scripts can be run from the command line and </w:t>
       </w:r>
       <w:r>
-        <w:t xml:space="preserve">manual responses input for each of the required parameters.  However, where the real power in these scripts comes into play is creating as </w:t>
-      </w:r>
-      <w:r>
-        <w:lastRenderedPageBreak/>
-        <w:t>a series of shortcuts that automate the input of the required parameters such that each utility then simply requires a one-click to complete the desired operation.</w:t>
+        <w:t>manual responses input for each of the required parameters.  However, where the real power in these scripts comes into play is creating as a series of shortcuts that automate the input of the required parameters such that each utility then simply requires a one-click to complete the desired operation.</w:t>
       </w:r>
     </w:p>
     <w:p>
@@ -781,6 +996,7 @@
         </w:numPr>
       </w:pPr>
       <w:r>
+        <w:lastRenderedPageBreak/>
         <w:t>SE Uninstall</w:t>
       </w:r>
       <w:r>
@@ -813,21 +1029,20 @@
         <w:t xml:space="preserve">.  You will need to create your own shortcuts that </w:t>
       </w:r>
       <w:r>
-        <w:t>are appropriate for your own requirements</w:t>
-      </w:r>
-      <w:proofErr w:type="gramStart"/>
-      <w:r>
-        <w:t xml:space="preserve">.  </w:t>
+        <w:t xml:space="preserve">are appropriate for your own requirements.  </w:t>
       </w:r>
       <w:r>
         <w:t xml:space="preserve"> </w:t>
       </w:r>
-      <w:proofErr w:type="gramEnd"/>
       <w:r>
         <w:t>Shortcuts are created using basic Windows shortcut methods.  For the parameters to specify for the shortcuts, run the command line utility and review the parameters.</w:t>
       </w:r>
     </w:p>
     <w:p>
+      <w:pPr>
+        <w:pStyle w:val="Heading1"/>
+      </w:pPr>
+      <w:bookmarkStart w:id="3" w:name="_Toc402464788"/>
       <w:r>
         <w:t xml:space="preserve">Reset SE User </w:t>
       </w:r>
@@ -836,41 +1051,208 @@
         <w:t>Pref</w:t>
       </w:r>
       <w:proofErr w:type="spellEnd"/>
-    </w:p>
-    <w:p>
-      <w:r>
-        <w:t>This utility will reset the user's Solid Edge preferences, and optionally backup the preferences before resetting.</w:t>
-      </w:r>
-    </w:p>
-    <w:p>
+      <w:r>
+        <w:t xml:space="preserve"> [</w:t>
+      </w:r>
+      <w:proofErr w:type="spellStart"/>
+      <w:r>
+        <w:t>src</w:t>
+      </w:r>
+      <w:proofErr w:type="spellEnd"/>
+      <w:r>
+        <w:t>/</w:t>
+      </w:r>
+      <w:r>
+        <w:t>ResetUserPreferences.ps1</w:t>
+      </w:r>
+      <w:r>
+        <w:t>]</w:t>
+      </w:r>
+      <w:bookmarkEnd w:id="3"/>
+    </w:p>
+    <w:p>
+      <w:r>
+        <w:t xml:space="preserve">This </w:t>
+      </w:r>
+      <w:r>
+        <w:t xml:space="preserve">shortcut will run the </w:t>
+      </w:r>
+      <w:proofErr w:type="spellStart"/>
+      <w:r>
+        <w:t>src</w:t>
+      </w:r>
+      <w:proofErr w:type="spellEnd"/>
+      <w:r>
+        <w:t>/</w:t>
+      </w:r>
+      <w:r>
+        <w:t>ResetUserPreferences.ps1</w:t>
+      </w:r>
+      <w:r>
+        <w:t xml:space="preserve"> </w:t>
+      </w:r>
+      <w:r>
+        <w:t xml:space="preserve">utility </w:t>
+      </w:r>
+      <w:r>
+        <w:t>without any parameters and will</w:t>
+      </w:r>
+      <w:r>
+        <w:t xml:space="preserve"> reset the user's Solid Edge preferences, optionally back</w:t>
+      </w:r>
+      <w:r>
+        <w:t xml:space="preserve">ing </w:t>
+      </w:r>
+      <w:r>
+        <w:t>up the preferences before resetting.</w:t>
+      </w:r>
+    </w:p>
+    <w:p>
+      <w:pPr>
+        <w:pStyle w:val="Heading1"/>
+      </w:pPr>
+      <w:bookmarkStart w:id="4" w:name="_Toc402464789"/>
       <w:r>
         <w:t>SE Install</w:t>
       </w:r>
-    </w:p>
-    <w:p>
-      <w:r>
-        <w:t>This utility will silently install Solid Edge and optional data managament</w:t>
-      </w:r>
-      <w:bookmarkStart w:id="2" w:name="_GoBack"/>
-      <w:bookmarkEnd w:id="2"/>
-      <w:r>
-        <w:t xml:space="preserve"> clients </w:t>
-      </w:r>
-    </w:p>
-    <w:p>
+      <w:r>
+        <w:t xml:space="preserve"> [</w:t>
+      </w:r>
+      <w:proofErr w:type="spellStart"/>
+      <w:r>
+        <w:t>src</w:t>
+      </w:r>
+      <w:proofErr w:type="spellEnd"/>
+      <w:r>
+        <w:t>/</w:t>
+      </w:r>
+      <w:r>
+        <w:t>SolidEdgeInstall.ps1</w:t>
+      </w:r>
+      <w:r>
+        <w:t>]</w:t>
+      </w:r>
+      <w:bookmarkEnd w:id="4"/>
+    </w:p>
+    <w:p>
+      <w:r>
+        <w:t xml:space="preserve">This shortcut will run the </w:t>
+      </w:r>
+      <w:proofErr w:type="spellStart"/>
+      <w:r>
+        <w:t>src</w:t>
+      </w:r>
+      <w:proofErr w:type="spellEnd"/>
+      <w:r>
+        <w:t>/</w:t>
+      </w:r>
+      <w:r>
+        <w:t>SolidEdgeInstall.ps1</w:t>
+      </w:r>
+      <w:r>
+        <w:t xml:space="preserve"> </w:t>
+      </w:r>
+      <w:r>
+        <w:t xml:space="preserve">utility </w:t>
+      </w:r>
+      <w:r>
+        <w:t xml:space="preserve">without any parameters and will </w:t>
+      </w:r>
+      <w:r>
+        <w:t>silently install Solid Edge and o</w:t>
+      </w:r>
+      <w:r>
+        <w:t>ptional data management clients.</w:t>
+      </w:r>
+    </w:p>
+    <w:p>
+      <w:pPr>
+        <w:pStyle w:val="Heading1"/>
+      </w:pPr>
+      <w:bookmarkStart w:id="5" w:name="_Toc402464790"/>
       <w:r>
         <w:t>SE Uninstall</w:t>
       </w:r>
+      <w:r>
+        <w:t xml:space="preserve"> [</w:t>
+      </w:r>
+      <w:proofErr w:type="spellStart"/>
+      <w:r>
+        <w:t>src</w:t>
+      </w:r>
+      <w:proofErr w:type="spellEnd"/>
+      <w:r>
+        <w:t>/</w:t>
+      </w:r>
+      <w:r>
+        <w:t>SolidEdgeUninstall.ps1</w:t>
+      </w:r>
+      <w:r>
+        <w:t>]</w:t>
+      </w:r>
+      <w:bookmarkEnd w:id="5"/>
+    </w:p>
+    <w:p>
+      <w:r>
+        <w:t xml:space="preserve">This shortcut will run the </w:t>
+      </w:r>
+      <w:proofErr w:type="spellStart"/>
+      <w:r>
+        <w:t>src</w:t>
+      </w:r>
+      <w:proofErr w:type="spellEnd"/>
+      <w:r>
+        <w:t>/</w:t>
+      </w:r>
+      <w:r>
+        <w:t>SolidEdgeUninstall.ps1</w:t>
+      </w:r>
+      <w:r>
+        <w:t xml:space="preserve"> </w:t>
+      </w:r>
+      <w:r>
+        <w:t xml:space="preserve">utility without any parameters and will </w:t>
+      </w:r>
+      <w:r>
+        <w:t>silent</w:t>
+      </w:r>
+      <w:r>
+        <w:t>ly</w:t>
+      </w:r>
+      <w:r>
+        <w:t xml:space="preserve"> uninstall Solid Edge</w:t>
+      </w:r>
+      <w:r>
+        <w:t>,</w:t>
+      </w:r>
+      <w:r>
+        <w:t xml:space="preserve"> optionally back</w:t>
+      </w:r>
+      <w:r>
+        <w:t xml:space="preserve">ing </w:t>
+      </w:r>
+      <w:r>
+        <w:t>up and reset</w:t>
+      </w:r>
+      <w:r>
+        <w:t xml:space="preserve">ting </w:t>
+      </w:r>
+      <w:r>
+        <w:t>the user's Solid Edge preferences</w:t>
+      </w:r>
+      <w:r>
+        <w:t>.</w:t>
+      </w:r>
     </w:p>
     <w:p>
       <w:pPr>
         <w:pStyle w:val="Heading1"/>
       </w:pPr>
-      <w:bookmarkStart w:id="3" w:name="_Toc402335038"/>
+      <w:bookmarkStart w:id="6" w:name="_Toc402464791"/>
       <w:r>
         <w:t>Execution of scripts is disabled</w:t>
       </w:r>
-      <w:bookmarkEnd w:id="3"/>
+      <w:bookmarkEnd w:id="6"/>
     </w:p>
     <w:p>
       <w:r>
@@ -968,6 +1350,7 @@
           <w:noProof/>
           <w:lang w:eastAsia="en-GB"/>
         </w:rPr>
+        <w:lastRenderedPageBreak/>
         <w:drawing>
           <wp:inline distT="0" distB="0" distL="0" distR="0" wp14:anchorId="541312D9" wp14:editId="7AC6F22F">
             <wp:extent cx="3581400" cy="1943100"/>
@@ -1198,6 +1581,7 @@
         <w:t>The PowerShell execution policy has now been updated and you can run the utilities without any execution policy errors.</w:t>
       </w:r>
     </w:p>
+    <w:p/>
     <w:sectPr>
       <w:pgSz w:w="11906" w:h="16838"/>
       <w:pgMar w:top="1440" w:right="1440" w:bottom="1440" w:left="1440" w:header="708" w:footer="708" w:gutter="0"/>
@@ -1628,6 +2012,30 @@
       <w:szCs w:val="28"/>
     </w:rPr>
   </w:style>
+  <w:style w:type="paragraph" w:styleId="Heading2">
+    <w:name w:val="heading 2"/>
+    <w:basedOn w:val="Normal"/>
+    <w:next w:val="Normal"/>
+    <w:link w:val="Heading2Char"/>
+    <w:uiPriority w:val="9"/>
+    <w:unhideWhenUsed/>
+    <w:qFormat/>
+    <w:rsid w:val="0068670C"/>
+    <w:pPr>
+      <w:keepNext/>
+      <w:keepLines/>
+      <w:spacing w:before="200" w:after="0"/>
+      <w:outlineLvl w:val="1"/>
+    </w:pPr>
+    <w:rPr>
+      <w:rFonts w:asciiTheme="majorHAnsi" w:eastAsiaTheme="majorEastAsia" w:hAnsiTheme="majorHAnsi" w:cstheme="majorBidi"/>
+      <w:b/>
+      <w:bCs/>
+      <w:color w:val="4F81BD" w:themeColor="accent1"/>
+      <w:sz w:val="26"/>
+      <w:szCs w:val="26"/>
+    </w:rPr>
+  </w:style>
   <w:style w:type="character" w:default="1" w:styleId="DefaultParagraphFont">
     <w:name w:val="Default Paragraph Font"/>
     <w:uiPriority w:val="1"/>
@@ -1826,6 +2234,21 @@
     <w:rPr>
       <w:color w:val="0000FF" w:themeColor="hyperlink"/>
       <w:u w:val="single"/>
+    </w:rPr>
+  </w:style>
+  <w:style w:type="character" w:customStyle="1" w:styleId="Heading2Char">
+    <w:name w:val="Heading 2 Char"/>
+    <w:basedOn w:val="DefaultParagraphFont"/>
+    <w:link w:val="Heading2"/>
+    <w:uiPriority w:val="9"/>
+    <w:rsid w:val="0068670C"/>
+    <w:rPr>
+      <w:rFonts w:asciiTheme="majorHAnsi" w:eastAsiaTheme="majorEastAsia" w:hAnsiTheme="majorHAnsi" w:cstheme="majorBidi"/>
+      <w:b/>
+      <w:bCs/>
+      <w:color w:val="4F81BD" w:themeColor="accent1"/>
+      <w:sz w:val="26"/>
+      <w:szCs w:val="26"/>
     </w:rPr>
   </w:style>
 </w:styles>
@@ -2014,6 +2437,30 @@
       <w:szCs w:val="28"/>
     </w:rPr>
   </w:style>
+  <w:style w:type="paragraph" w:styleId="Heading2">
+    <w:name w:val="heading 2"/>
+    <w:basedOn w:val="Normal"/>
+    <w:next w:val="Normal"/>
+    <w:link w:val="Heading2Char"/>
+    <w:uiPriority w:val="9"/>
+    <w:unhideWhenUsed/>
+    <w:qFormat/>
+    <w:rsid w:val="0068670C"/>
+    <w:pPr>
+      <w:keepNext/>
+      <w:keepLines/>
+      <w:spacing w:before="200" w:after="0"/>
+      <w:outlineLvl w:val="1"/>
+    </w:pPr>
+    <w:rPr>
+      <w:rFonts w:asciiTheme="majorHAnsi" w:eastAsiaTheme="majorEastAsia" w:hAnsiTheme="majorHAnsi" w:cstheme="majorBidi"/>
+      <w:b/>
+      <w:bCs/>
+      <w:color w:val="4F81BD" w:themeColor="accent1"/>
+      <w:sz w:val="26"/>
+      <w:szCs w:val="26"/>
+    </w:rPr>
+  </w:style>
   <w:style w:type="character" w:default="1" w:styleId="DefaultParagraphFont">
     <w:name w:val="Default Paragraph Font"/>
     <w:uiPriority w:val="1"/>
@@ -2212,6 +2659,21 @@
     <w:rPr>
       <w:color w:val="0000FF" w:themeColor="hyperlink"/>
       <w:u w:val="single"/>
+    </w:rPr>
+  </w:style>
+  <w:style w:type="character" w:customStyle="1" w:styleId="Heading2Char">
+    <w:name w:val="Heading 2 Char"/>
+    <w:basedOn w:val="DefaultParagraphFont"/>
+    <w:link w:val="Heading2"/>
+    <w:uiPriority w:val="9"/>
+    <w:rsid w:val="0068670C"/>
+    <w:rPr>
+      <w:rFonts w:asciiTheme="majorHAnsi" w:eastAsiaTheme="majorEastAsia" w:hAnsiTheme="majorHAnsi" w:cstheme="majorBidi"/>
+      <w:b/>
+      <w:bCs/>
+      <w:color w:val="4F81BD" w:themeColor="accent1"/>
+      <w:sz w:val="26"/>
+      <w:szCs w:val="26"/>
     </w:rPr>
   </w:style>
 </w:styles>
@@ -2507,7 +2969,7 @@
 </file>
 
 <file path=customXml/itemProps1.xml><?xml version="1.0" encoding="utf-8"?>
-<ds:datastoreItem xmlns:ds="http://schemas.openxmlformats.org/officeDocument/2006/customXml" ds:itemID="{103D06BF-9C41-4886-BD94-4265FA91A9A5}">
+<ds:datastoreItem xmlns:ds="http://schemas.openxmlformats.org/officeDocument/2006/customXml" ds:itemID="{01F132DD-F3C4-4FAB-B319-2C13B43B715A}">
   <ds:schemaRefs>
     <ds:schemaRef ds:uri="http://schemas.openxmlformats.org/officeDocument/2006/bibliography"/>
   </ds:schemaRefs>

</xml_diff>

<commit_message>
Added new and updated shortcut options
</commit_message>
<xml_diff>
--- a/SE_One_Click_Setup/README.docx
+++ b/SE_One_Click_Setup/README.docx
@@ -6,9 +6,17 @@
       <w:pPr>
         <w:pStyle w:val="Title"/>
       </w:pPr>
+      <w:r>
+        <w:t>Soli</w:t>
+      </w:r>
+      <w:bookmarkStart w:id="0" w:name="_GoBack"/>
+      <w:bookmarkEnd w:id="0"/>
+      <w:r>
+        <w:t xml:space="preserve">d Edge Admin </w:t>
+      </w:r>
       <w:proofErr w:type="spellStart"/>
       <w:r>
-        <w:t>SE_One_Click_Setup</w:t>
+        <w:t>Utils</w:t>
       </w:r>
       <w:proofErr w:type="spellEnd"/>
     </w:p>
@@ -43,8 +51,6 @@
             <w:t>Contents</w:t>
           </w:r>
         </w:p>
-        <w:bookmarkStart w:id="0" w:name="_GoBack"/>
-        <w:bookmarkEnd w:id="0"/>
         <w:p>
           <w:pPr>
             <w:pStyle w:val="TOC1"/>
@@ -66,7 +72,7 @@
           <w:r>
             <w:fldChar w:fldCharType="separate"/>
           </w:r>
-          <w:hyperlink w:anchor="_Toc402464786" w:history="1">
+          <w:hyperlink w:anchor="_Toc407718139" w:history="1">
             <w:r>
               <w:rPr>
                 <w:rStyle w:val="Hyperlink"/>
@@ -93,7 +99,7 @@
                 <w:noProof/>
                 <w:webHidden/>
               </w:rPr>
-              <w:instrText xml:space="preserve"> PAGEREF _Toc402464786 \h </w:instrText>
+              <w:instrText xml:space="preserve"> PAGEREF _Toc407718139 \h </w:instrText>
             </w:r>
             <w:r>
               <w:rPr>
@@ -136,13 +142,13 @@
               <w:lang w:eastAsia="en-GB"/>
             </w:rPr>
           </w:pPr>
-          <w:hyperlink w:anchor="_Toc402464787" w:history="1">
+          <w:hyperlink w:anchor="_Toc407718140" w:history="1">
             <w:r>
               <w:rPr>
                 <w:rStyle w:val="Hyperlink"/>
                 <w:noProof/>
               </w:rPr>
-              <w:t>Shortcuts</w:t>
+              <w:t>Installation</w:t>
             </w:r>
             <w:r>
               <w:rPr>
@@ -163,7 +169,7 @@
                 <w:noProof/>
                 <w:webHidden/>
               </w:rPr>
-              <w:instrText xml:space="preserve"> PAGEREF _Toc402464787 \h </w:instrText>
+              <w:instrText xml:space="preserve"> PAGEREF _Toc407718140 \h </w:instrText>
             </w:r>
             <w:r>
               <w:rPr>
@@ -206,7 +212,7 @@
               <w:lang w:eastAsia="en-GB"/>
             </w:rPr>
           </w:pPr>
-          <w:hyperlink w:anchor="_Toc402464788" w:history="1">
+          <w:hyperlink w:anchor="_Toc407718141" w:history="1">
             <w:r>
               <w:rPr>
                 <w:rStyle w:val="Hyperlink"/>
@@ -233,7 +239,7 @@
                 <w:noProof/>
                 <w:webHidden/>
               </w:rPr>
-              <w:instrText xml:space="preserve"> PAGEREF _Toc402464788 \h </w:instrText>
+              <w:instrText xml:space="preserve"> PAGEREF _Toc407718141 \h </w:instrText>
             </w:r>
             <w:r>
               <w:rPr>
@@ -253,7 +259,7 @@
                 <w:noProof/>
                 <w:webHidden/>
               </w:rPr>
-              <w:t>3</w:t>
+              <w:t>4</w:t>
             </w:r>
             <w:r>
               <w:rPr>
@@ -276,7 +282,7 @@
               <w:lang w:eastAsia="en-GB"/>
             </w:rPr>
           </w:pPr>
-          <w:hyperlink w:anchor="_Toc402464789" w:history="1">
+          <w:hyperlink w:anchor="_Toc407718142" w:history="1">
             <w:r>
               <w:rPr>
                 <w:rStyle w:val="Hyperlink"/>
@@ -303,7 +309,7 @@
                 <w:noProof/>
                 <w:webHidden/>
               </w:rPr>
-              <w:instrText xml:space="preserve"> PAGEREF _Toc402464789 \h </w:instrText>
+              <w:instrText xml:space="preserve"> PAGEREF _Toc407718142 \h </w:instrText>
             </w:r>
             <w:r>
               <w:rPr>
@@ -323,7 +329,7 @@
                 <w:noProof/>
                 <w:webHidden/>
               </w:rPr>
-              <w:t>3</w:t>
+              <w:t>4</w:t>
             </w:r>
             <w:r>
               <w:rPr>
@@ -346,7 +352,7 @@
               <w:lang w:eastAsia="en-GB"/>
             </w:rPr>
           </w:pPr>
-          <w:hyperlink w:anchor="_Toc402464790" w:history="1">
+          <w:hyperlink w:anchor="_Toc407718143" w:history="1">
             <w:r>
               <w:rPr>
                 <w:rStyle w:val="Hyperlink"/>
@@ -373,7 +379,7 @@
                 <w:noProof/>
                 <w:webHidden/>
               </w:rPr>
-              <w:instrText xml:space="preserve"> PAGEREF _Toc402464790 \h </w:instrText>
+              <w:instrText xml:space="preserve"> PAGEREF _Toc407718143 \h </w:instrText>
             </w:r>
             <w:r>
               <w:rPr>
@@ -393,7 +399,7 @@
                 <w:noProof/>
                 <w:webHidden/>
               </w:rPr>
-              <w:t>3</w:t>
+              <w:t>5</w:t>
             </w:r>
             <w:r>
               <w:rPr>
@@ -416,13 +422,13 @@
               <w:lang w:eastAsia="en-GB"/>
             </w:rPr>
           </w:pPr>
-          <w:hyperlink w:anchor="_Toc402464791" w:history="1">
+          <w:hyperlink w:anchor="_Toc407718144" w:history="1">
             <w:r>
               <w:rPr>
                 <w:rStyle w:val="Hyperlink"/>
                 <w:noProof/>
               </w:rPr>
-              <w:t>Execution of scripts is disabled</w:t>
+              <w:t>Shortcuts</w:t>
             </w:r>
             <w:r>
               <w:rPr>
@@ -443,7 +449,7 @@
                 <w:noProof/>
                 <w:webHidden/>
               </w:rPr>
-              <w:instrText xml:space="preserve"> PAGEREF _Toc402464791 \h </w:instrText>
+              <w:instrText xml:space="preserve"> PAGEREF _Toc407718144 \h </w:instrText>
             </w:r>
             <w:r>
               <w:rPr>
@@ -463,7 +469,7 @@
                 <w:noProof/>
                 <w:webHidden/>
               </w:rPr>
-              <w:t>3</w:t>
+              <w:t>5</w:t>
             </w:r>
             <w:r>
               <w:rPr>
@@ -475,6 +481,291 @@
           </w:hyperlink>
         </w:p>
         <w:p>
+          <w:pPr>
+            <w:pStyle w:val="TOC1"/>
+            <w:tabs>
+              <w:tab w:val="right" w:leader="dot" w:pos="9016"/>
+            </w:tabs>
+            <w:rPr>
+              <w:rFonts w:eastAsiaTheme="minorEastAsia"/>
+              <w:noProof/>
+              <w:lang w:eastAsia="en-GB"/>
+            </w:rPr>
+          </w:pPr>
+          <w:hyperlink w:anchor="_Toc407718145" w:history="1">
+            <w:r>
+              <w:rPr>
+                <w:rStyle w:val="Hyperlink"/>
+                <w:noProof/>
+              </w:rPr>
+              <w:t>Limitations</w:t>
+            </w:r>
+            <w:r>
+              <w:rPr>
+                <w:noProof/>
+                <w:webHidden/>
+              </w:rPr>
+              <w:tab/>
+            </w:r>
+            <w:r>
+              <w:rPr>
+                <w:noProof/>
+                <w:webHidden/>
+              </w:rPr>
+              <w:fldChar w:fldCharType="begin"/>
+            </w:r>
+            <w:r>
+              <w:rPr>
+                <w:noProof/>
+                <w:webHidden/>
+              </w:rPr>
+              <w:instrText xml:space="preserve"> PAGEREF _Toc407718145 \h </w:instrText>
+            </w:r>
+            <w:r>
+              <w:rPr>
+                <w:noProof/>
+                <w:webHidden/>
+              </w:rPr>
+            </w:r>
+            <w:r>
+              <w:rPr>
+                <w:noProof/>
+                <w:webHidden/>
+              </w:rPr>
+              <w:fldChar w:fldCharType="separate"/>
+            </w:r>
+            <w:r>
+              <w:rPr>
+                <w:noProof/>
+                <w:webHidden/>
+              </w:rPr>
+              <w:t>6</w:t>
+            </w:r>
+            <w:r>
+              <w:rPr>
+                <w:noProof/>
+                <w:webHidden/>
+              </w:rPr>
+              <w:fldChar w:fldCharType="end"/>
+            </w:r>
+          </w:hyperlink>
+        </w:p>
+        <w:p>
+          <w:pPr>
+            <w:pStyle w:val="TOC1"/>
+            <w:tabs>
+              <w:tab w:val="right" w:leader="dot" w:pos="9016"/>
+            </w:tabs>
+            <w:rPr>
+              <w:rFonts w:eastAsiaTheme="minorEastAsia"/>
+              <w:noProof/>
+              <w:lang w:eastAsia="en-GB"/>
+            </w:rPr>
+          </w:pPr>
+          <w:hyperlink w:anchor="_Toc407718146" w:history="1">
+            <w:r>
+              <w:rPr>
+                <w:rStyle w:val="Hyperlink"/>
+                <w:noProof/>
+              </w:rPr>
+              <w:t>Updates and Fixes</w:t>
+            </w:r>
+            <w:r>
+              <w:rPr>
+                <w:noProof/>
+                <w:webHidden/>
+              </w:rPr>
+              <w:tab/>
+            </w:r>
+            <w:r>
+              <w:rPr>
+                <w:noProof/>
+                <w:webHidden/>
+              </w:rPr>
+              <w:fldChar w:fldCharType="begin"/>
+            </w:r>
+            <w:r>
+              <w:rPr>
+                <w:noProof/>
+                <w:webHidden/>
+              </w:rPr>
+              <w:instrText xml:space="preserve"> PAGEREF _Toc407718146 \h </w:instrText>
+            </w:r>
+            <w:r>
+              <w:rPr>
+                <w:noProof/>
+                <w:webHidden/>
+              </w:rPr>
+            </w:r>
+            <w:r>
+              <w:rPr>
+                <w:noProof/>
+                <w:webHidden/>
+              </w:rPr>
+              <w:fldChar w:fldCharType="separate"/>
+            </w:r>
+            <w:r>
+              <w:rPr>
+                <w:noProof/>
+                <w:webHidden/>
+              </w:rPr>
+              <w:t>6</w:t>
+            </w:r>
+            <w:r>
+              <w:rPr>
+                <w:noProof/>
+                <w:webHidden/>
+              </w:rPr>
+              <w:fldChar w:fldCharType="end"/>
+            </w:r>
+          </w:hyperlink>
+        </w:p>
+        <w:p>
+          <w:pPr>
+            <w:pStyle w:val="TOC1"/>
+            <w:tabs>
+              <w:tab w:val="right" w:leader="dot" w:pos="9016"/>
+            </w:tabs>
+            <w:rPr>
+              <w:rFonts w:eastAsiaTheme="minorEastAsia"/>
+              <w:noProof/>
+              <w:lang w:eastAsia="en-GB"/>
+            </w:rPr>
+          </w:pPr>
+          <w:hyperlink w:anchor="_Toc407718147" w:history="1">
+            <w:r>
+              <w:rPr>
+                <w:rStyle w:val="Hyperlink"/>
+                <w:noProof/>
+              </w:rPr>
+              <w:t>Support</w:t>
+            </w:r>
+            <w:r>
+              <w:rPr>
+                <w:noProof/>
+                <w:webHidden/>
+              </w:rPr>
+              <w:tab/>
+            </w:r>
+            <w:r>
+              <w:rPr>
+                <w:noProof/>
+                <w:webHidden/>
+              </w:rPr>
+              <w:fldChar w:fldCharType="begin"/>
+            </w:r>
+            <w:r>
+              <w:rPr>
+                <w:noProof/>
+                <w:webHidden/>
+              </w:rPr>
+              <w:instrText xml:space="preserve"> PAGEREF _Toc407718147 \h </w:instrText>
+            </w:r>
+            <w:r>
+              <w:rPr>
+                <w:noProof/>
+                <w:webHidden/>
+              </w:rPr>
+            </w:r>
+            <w:r>
+              <w:rPr>
+                <w:noProof/>
+                <w:webHidden/>
+              </w:rPr>
+              <w:fldChar w:fldCharType="separate"/>
+            </w:r>
+            <w:r>
+              <w:rPr>
+                <w:noProof/>
+                <w:webHidden/>
+              </w:rPr>
+              <w:t>6</w:t>
+            </w:r>
+            <w:r>
+              <w:rPr>
+                <w:noProof/>
+                <w:webHidden/>
+              </w:rPr>
+              <w:fldChar w:fldCharType="end"/>
+            </w:r>
+          </w:hyperlink>
+        </w:p>
+        <w:p>
+          <w:pPr>
+            <w:pStyle w:val="TOC1"/>
+            <w:tabs>
+              <w:tab w:val="right" w:leader="dot" w:pos="9016"/>
+            </w:tabs>
+            <w:rPr>
+              <w:rFonts w:eastAsiaTheme="minorEastAsia"/>
+              <w:noProof/>
+              <w:lang w:eastAsia="en-GB"/>
+            </w:rPr>
+          </w:pPr>
+          <w:hyperlink w:anchor="_Toc407718148" w:history="1">
+            <w:r>
+              <w:rPr>
+                <w:rStyle w:val="Hyperlink"/>
+                <w:noProof/>
+              </w:rPr>
+              <w:t>Execution of scripts is disabled</w:t>
+            </w:r>
+            <w:r>
+              <w:rPr>
+                <w:noProof/>
+                <w:webHidden/>
+              </w:rPr>
+              <w:tab/>
+            </w:r>
+            <w:r>
+              <w:rPr>
+                <w:noProof/>
+                <w:webHidden/>
+              </w:rPr>
+              <w:fldChar w:fldCharType="begin"/>
+            </w:r>
+            <w:r>
+              <w:rPr>
+                <w:noProof/>
+                <w:webHidden/>
+              </w:rPr>
+              <w:instrText xml:space="preserve"> PAGEREF _Toc407718148 \h </w:instrText>
+            </w:r>
+            <w:r>
+              <w:rPr>
+                <w:noProof/>
+                <w:webHidden/>
+              </w:rPr>
+            </w:r>
+            <w:r>
+              <w:rPr>
+                <w:noProof/>
+                <w:webHidden/>
+              </w:rPr>
+              <w:fldChar w:fldCharType="separate"/>
+            </w:r>
+            <w:r>
+              <w:rPr>
+                <w:noProof/>
+                <w:webHidden/>
+              </w:rPr>
+              <w:t>6</w:t>
+            </w:r>
+            <w:r>
+              <w:rPr>
+                <w:noProof/>
+                <w:webHidden/>
+              </w:rPr>
+              <w:fldChar w:fldCharType="end"/>
+            </w:r>
+          </w:hyperlink>
+        </w:p>
+        <w:p>
+          <w:pPr>
+            <w:rPr>
+              <w:noProof/>
+            </w:rPr>
+          </w:pPr>
           <w:r>
             <w:rPr>
               <w:b/>
@@ -490,7 +781,7 @@
       <w:pPr>
         <w:pStyle w:val="Heading1"/>
       </w:pPr>
-      <w:bookmarkStart w:id="1" w:name="_Toc402464786"/>
+      <w:bookmarkStart w:id="1" w:name="_Toc407718139"/>
       <w:r>
         <w:t>Overview</w:t>
       </w:r>
@@ -505,13 +796,62 @@
     </w:p>
     <w:p>
       <w:r>
+        <w:rPr>
+          <w:noProof/>
+          <w:lang w:eastAsia="en-GB"/>
+        </w:rPr>
+        <w:drawing>
+          <wp:inline distT="0" distB="0" distL="0" distR="0" wp14:anchorId="20EFF72A" wp14:editId="163E7CA8">
+            <wp:extent cx="5731510" cy="2465896"/>
+            <wp:effectExtent l="0" t="0" r="2540" b="0"/>
+            <wp:docPr id="6" name="Picture 6"/>
+            <wp:cNvGraphicFramePr>
+              <a:graphicFrameLocks xmlns:a="http://schemas.openxmlformats.org/drawingml/2006/main" noChangeAspect="1"/>
+            </wp:cNvGraphicFramePr>
+            <a:graphic xmlns:a="http://schemas.openxmlformats.org/drawingml/2006/main">
+              <a:graphicData uri="http://schemas.openxmlformats.org/drawingml/2006/picture">
+                <pic:pic xmlns:pic="http://schemas.openxmlformats.org/drawingml/2006/picture">
+                  <pic:nvPicPr>
+                    <pic:cNvPr id="0" name=""/>
+                    <pic:cNvPicPr/>
+                  </pic:nvPicPr>
+                  <pic:blipFill>
+                    <a:blip r:embed="rId7"/>
+                    <a:stretch>
+                      <a:fillRect/>
+                    </a:stretch>
+                  </pic:blipFill>
+                  <pic:spPr>
+                    <a:xfrm>
+                      <a:off x="0" y="0"/>
+                      <a:ext cx="5731510" cy="2465896"/>
+                    </a:xfrm>
+                    <a:prstGeom prst="rect">
+                      <a:avLst/>
+                    </a:prstGeom>
+                  </pic:spPr>
+                </pic:pic>
+              </a:graphicData>
+            </a:graphic>
+          </wp:inline>
+        </w:drawing>
+      </w:r>
+    </w:p>
+    <w:p>
+      <w:r>
         <w:t>These utilities are not intended for the everyday Solid Edge end user.  However, for support engineers, CAD administrators, etc.</w:t>
       </w:r>
       <w:r>
         <w:t>,</w:t>
       </w:r>
       <w:r>
-        <w:t xml:space="preserve"> that must frequently install, uninstall, and reset Solid Edge these utilities will automate and reduce the amount of clicks</w:t>
+        <w:t xml:space="preserve"> that must frequently install, uninstall, and reset Solid Edge these utilities will</w:t>
+      </w:r>
+      <w:r>
+        <w:t xml:space="preserve"> help</w:t>
+      </w:r>
+      <w:r>
+        <w:t xml:space="preserve"> automate and reduce the amount of clicks</w:t>
       </w:r>
       <w:r>
         <w:t xml:space="preserve"> and input</w:t>
@@ -530,6 +870,27 @@
       </w:r>
       <w:r>
         <w:t>functions.</w:t>
+      </w:r>
+    </w:p>
+    <w:p>
+      <w:r>
+        <w:t xml:space="preserve">The real power in these scripts comes in </w:t>
+      </w:r>
+      <w:r>
+        <w:t xml:space="preserve">the ability to create shortcuts </w:t>
+      </w:r>
+      <w:r>
+        <w:t xml:space="preserve">that pre-populate the required command line parameters such that each of the three utilities can be automated to the </w:t>
+      </w:r>
+      <w:r>
+        <w:lastRenderedPageBreak/>
+        <w:t>point that a simple double-click will reset a user's Solid Edge preferences, uninstall Solid E</w:t>
+      </w:r>
+      <w:r>
+        <w:t>dge, or a simple drag and drag or right-click o</w:t>
+      </w:r>
+      <w:r>
+        <w:t>f the install media location can automatically install Solid Edge.</w:t>
       </w:r>
     </w:p>
     <w:p>
@@ -570,7 +931,7 @@
                     <pic:cNvPicPr/>
                   </pic:nvPicPr>
                   <pic:blipFill>
-                    <a:blip r:embed="rId7"/>
+                    <a:blip r:embed="rId8"/>
                     <a:stretch>
                       <a:fillRect/>
                     </a:stretch>
@@ -670,19 +1031,350 @@
       <w:pPr>
         <w:pStyle w:val="Heading1"/>
       </w:pPr>
-      <w:bookmarkStart w:id="2" w:name="_Toc402464787"/>
-      <w:r>
+      <w:bookmarkStart w:id="2" w:name="_Toc407718140"/>
+      <w:r>
+        <w:t>Installation</w:t>
+      </w:r>
+      <w:bookmarkEnd w:id="2"/>
+    </w:p>
+    <w:p>
+      <w:r>
+        <w:t>Currently there is no automatic installer and everything must be configured manually.</w:t>
+      </w:r>
+    </w:p>
+    <w:p>
+      <w:r>
+        <w:t xml:space="preserve">Simply copy all of the provided files to some location on your local </w:t>
+      </w:r>
+      <w:r>
+        <w:t xml:space="preserve">disk e.g. </w:t>
+      </w:r>
+      <w:r>
+        <w:t>C:\SE_One_Click_Setup</w:t>
+      </w:r>
+      <w:r>
+        <w:t>:</w:t>
+      </w:r>
+    </w:p>
+    <w:p>
+      <w:r>
+        <w:rPr>
+          <w:noProof/>
+          <w:lang w:eastAsia="en-GB"/>
+        </w:rPr>
         <w:lastRenderedPageBreak/>
+        <w:drawing>
+          <wp:inline distT="0" distB="0" distL="0" distR="0" wp14:anchorId="66807A42" wp14:editId="3256BE15">
+            <wp:extent cx="5731510" cy="3994911"/>
+            <wp:effectExtent l="0" t="0" r="2540" b="5715"/>
+            <wp:docPr id="3" name="Picture 3"/>
+            <wp:cNvGraphicFramePr>
+              <a:graphicFrameLocks xmlns:a="http://schemas.openxmlformats.org/drawingml/2006/main" noChangeAspect="1"/>
+            </wp:cNvGraphicFramePr>
+            <a:graphic xmlns:a="http://schemas.openxmlformats.org/drawingml/2006/main">
+              <a:graphicData uri="http://schemas.openxmlformats.org/drawingml/2006/picture">
+                <pic:pic xmlns:pic="http://schemas.openxmlformats.org/drawingml/2006/picture">
+                  <pic:nvPicPr>
+                    <pic:cNvPr id="0" name=""/>
+                    <pic:cNvPicPr/>
+                  </pic:nvPicPr>
+                  <pic:blipFill>
+                    <a:blip r:embed="rId9"/>
+                    <a:stretch>
+                      <a:fillRect/>
+                    </a:stretch>
+                  </pic:blipFill>
+                  <pic:spPr>
+                    <a:xfrm>
+                      <a:off x="0" y="0"/>
+                      <a:ext cx="5731510" cy="3994911"/>
+                    </a:xfrm>
+                    <a:prstGeom prst="rect">
+                      <a:avLst/>
+                    </a:prstGeom>
+                  </pic:spPr>
+                </pic:pic>
+              </a:graphicData>
+            </a:graphic>
+          </wp:inline>
+        </w:drawing>
+      </w:r>
+    </w:p>
+    <w:p>
+      <w:r>
+        <w:t>On each of the provided shortcuts, right-</w:t>
+      </w:r>
+      <w:r>
+        <w:t>click</w:t>
+      </w:r>
+      <w:r>
+        <w:t xml:space="preserve"> -&gt; Properties and u</w:t>
+      </w:r>
+      <w:r>
+        <w:t xml:space="preserve">pdate the "Start in" location </w:t>
+      </w:r>
+      <w:r>
+        <w:t xml:space="preserve">to </w:t>
+      </w:r>
+      <w:r>
+        <w:t xml:space="preserve">point to </w:t>
+      </w:r>
+      <w:r>
+        <w:t>the folder location</w:t>
+      </w:r>
+      <w:r>
+        <w:t xml:space="preserve"> you copied all of the files to e.g. </w:t>
+      </w:r>
+      <w:r>
+        <w:t>C:\SE_One_Click_Setup</w:t>
+      </w:r>
+      <w:r>
+        <w:t>:</w:t>
+      </w:r>
+    </w:p>
+    <w:p>
+      <w:r>
+        <w:rPr>
+          <w:noProof/>
+          <w:lang w:eastAsia="en-GB"/>
+        </w:rPr>
+        <w:lastRenderedPageBreak/>
+        <w:drawing>
+          <wp:inline distT="0" distB="0" distL="0" distR="0" wp14:anchorId="266C09AC" wp14:editId="19BBDD62">
+            <wp:extent cx="3685715" cy="5095238"/>
+            <wp:effectExtent l="0" t="0" r="0" b="0"/>
+            <wp:docPr id="4" name="Picture 4"/>
+            <wp:cNvGraphicFramePr>
+              <a:graphicFrameLocks xmlns:a="http://schemas.openxmlformats.org/drawingml/2006/main" noChangeAspect="1"/>
+            </wp:cNvGraphicFramePr>
+            <a:graphic xmlns:a="http://schemas.openxmlformats.org/drawingml/2006/main">
+              <a:graphicData uri="http://schemas.openxmlformats.org/drawingml/2006/picture">
+                <pic:pic xmlns:pic="http://schemas.openxmlformats.org/drawingml/2006/picture">
+                  <pic:nvPicPr>
+                    <pic:cNvPr id="0" name=""/>
+                    <pic:cNvPicPr/>
+                  </pic:nvPicPr>
+                  <pic:blipFill>
+                    <a:blip r:embed="rId10"/>
+                    <a:stretch>
+                      <a:fillRect/>
+                    </a:stretch>
+                  </pic:blipFill>
+                  <pic:spPr>
+                    <a:xfrm>
+                      <a:off x="0" y="0"/>
+                      <a:ext cx="3685715" cy="5095238"/>
+                    </a:xfrm>
+                    <a:prstGeom prst="rect">
+                      <a:avLst/>
+                    </a:prstGeom>
+                  </pic:spPr>
+                </pic:pic>
+              </a:graphicData>
+            </a:graphic>
+          </wp:inline>
+        </w:drawing>
+      </w:r>
+    </w:p>
+    <w:p>
+      <w:r>
+        <w:t>Optionally</w:t>
+      </w:r>
+      <w:r>
+        <w:t xml:space="preserve">, create your </w:t>
+      </w:r>
+      <w:r>
+        <w:t>own shortcuts to suit your own personal needs.</w:t>
+      </w:r>
+    </w:p>
+    <w:p>
+      <w:r>
+        <w:t xml:space="preserve">Optionally, </w:t>
+      </w:r>
+      <w:r>
+        <w:t>create</w:t>
+      </w:r>
+      <w:r>
+        <w:t xml:space="preserve"> shortcuts to your desktop, desktops menu, etc., for fast easy access to reset, uninstall, and install Solid Edge.</w:t>
+      </w:r>
+    </w:p>
+    <w:p>
+      <w:r>
+        <w:t>Optionally, using a text editor update the provided registry scripts</w:t>
+      </w:r>
+      <w:r>
+        <w:t xml:space="preserve"> in the \registry sub-folder</w:t>
+      </w:r>
+      <w:r>
+        <w:t xml:space="preserve"> to point to your install location, and then double-click on the registry script to install and add menu shortcuts to your desktop and Windows Explorer context menus.</w:t>
+      </w:r>
+    </w:p>
+    <w:p>
+      <w:pPr>
+        <w:pStyle w:val="Heading1"/>
+      </w:pPr>
+      <w:bookmarkStart w:id="3" w:name="_Toc407718141"/>
+      <w:r>
+        <w:t xml:space="preserve">Reset SE User </w:t>
+      </w:r>
+      <w:proofErr w:type="spellStart"/>
+      <w:r>
+        <w:t>Pref</w:t>
+      </w:r>
+      <w:proofErr w:type="spellEnd"/>
+      <w:r>
+        <w:t xml:space="preserve"> [</w:t>
+      </w:r>
+      <w:proofErr w:type="spellStart"/>
+      <w:r>
+        <w:t>src</w:t>
+      </w:r>
+      <w:proofErr w:type="spellEnd"/>
+      <w:r>
+        <w:t>/</w:t>
+      </w:r>
+      <w:r>
+        <w:t>ResetUserPreferences.ps1</w:t>
+      </w:r>
+      <w:r>
+        <w:t>]</w:t>
+      </w:r>
+      <w:bookmarkEnd w:id="3"/>
+    </w:p>
+    <w:p>
+      <w:r>
+        <w:t xml:space="preserve">This shortcut will run the </w:t>
+      </w:r>
+      <w:proofErr w:type="spellStart"/>
+      <w:r>
+        <w:t>src</w:t>
+      </w:r>
+      <w:proofErr w:type="spellEnd"/>
+      <w:r>
+        <w:t>/</w:t>
+      </w:r>
+      <w:r>
+        <w:t>ResetUserPreferences.ps1</w:t>
+      </w:r>
+      <w:r>
+        <w:t xml:space="preserve"> utility without any parameters and will reset the user's Solid Edge preferences, optionally backing up the preferences before resetting.</w:t>
+      </w:r>
+    </w:p>
+    <w:p>
+      <w:pPr>
+        <w:pStyle w:val="Heading1"/>
+      </w:pPr>
+      <w:bookmarkStart w:id="4" w:name="_Toc407718142"/>
+      <w:r>
+        <w:t>SE Install [</w:t>
+      </w:r>
+      <w:proofErr w:type="spellStart"/>
+      <w:r>
+        <w:t>src</w:t>
+      </w:r>
+      <w:proofErr w:type="spellEnd"/>
+      <w:r>
+        <w:t>/</w:t>
+      </w:r>
+      <w:r>
+        <w:t>SolidEdgeInstall.ps1</w:t>
+      </w:r>
+      <w:r>
+        <w:t>]</w:t>
+      </w:r>
+      <w:bookmarkEnd w:id="4"/>
+    </w:p>
+    <w:p>
+      <w:r>
+        <w:t xml:space="preserve">This shortcut will run the </w:t>
+      </w:r>
+      <w:proofErr w:type="spellStart"/>
+      <w:r>
+        <w:t>src</w:t>
+      </w:r>
+      <w:proofErr w:type="spellEnd"/>
+      <w:r>
+        <w:t>/</w:t>
+      </w:r>
+      <w:r>
+        <w:t>SolidEdgeInstall.ps1</w:t>
+      </w:r>
+      <w:r>
+        <w:t xml:space="preserve"> utility without any parameters and will silently install Solid Edge and optional data management clients.</w:t>
+      </w:r>
+    </w:p>
+    <w:p>
+      <w:pPr>
+        <w:pStyle w:val="Heading1"/>
+      </w:pPr>
+      <w:bookmarkStart w:id="5" w:name="_Toc407718143"/>
+      <w:r>
+        <w:lastRenderedPageBreak/>
+        <w:t>SE Uninstall [</w:t>
+      </w:r>
+      <w:proofErr w:type="spellStart"/>
+      <w:r>
+        <w:t>src</w:t>
+      </w:r>
+      <w:proofErr w:type="spellEnd"/>
+      <w:r>
+        <w:t>/</w:t>
+      </w:r>
+      <w:r>
+        <w:t>SolidEdgeUninstall.ps1</w:t>
+      </w:r>
+      <w:r>
+        <w:t>]</w:t>
+      </w:r>
+      <w:bookmarkEnd w:id="5"/>
+    </w:p>
+    <w:p>
+      <w:r>
+        <w:t xml:space="preserve">This shortcut will run the </w:t>
+      </w:r>
+      <w:proofErr w:type="spellStart"/>
+      <w:r>
+        <w:t>src</w:t>
+      </w:r>
+      <w:proofErr w:type="spellEnd"/>
+      <w:r>
+        <w:t>/</w:t>
+      </w:r>
+      <w:r>
+        <w:t>SolidEdgeUninstall.ps1</w:t>
+      </w:r>
+      <w:r>
+        <w:t xml:space="preserve"> utility without any parameters and will silently uninstall Solid Edge, optionally backing up and resetting the user's Solid Edge preferences.</w:t>
+      </w:r>
+    </w:p>
+    <w:p>
+      <w:pPr>
+        <w:pStyle w:val="Heading1"/>
+      </w:pPr>
+      <w:bookmarkStart w:id="6" w:name="_Toc407718144"/>
+      <w:r>
         <w:t>Shortcuts</w:t>
       </w:r>
-      <w:bookmarkEnd w:id="2"/>
-    </w:p>
-    <w:p>
-      <w:r>
-        <w:t xml:space="preserve">Each of these scripts can be run from the command line and </w:t>
-      </w:r>
-      <w:r>
-        <w:t>manual responses input for each of the required parameters.  However, where the real power in these scripts comes into play is creating as a series of shortcuts that automate the input of the required parameters such that each utility then simply requires a one-click to complete the desired operation.</w:t>
+      <w:bookmarkEnd w:id="6"/>
+    </w:p>
+    <w:p>
+      <w:r>
+        <w:t xml:space="preserve">Each of </w:t>
+      </w:r>
+      <w:r>
+        <w:t>the source</w:t>
+      </w:r>
+      <w:r>
+        <w:t xml:space="preserve"> scripts can be run from the command line and </w:t>
+      </w:r>
+      <w:r>
+        <w:t xml:space="preserve">manual responses input for each of the required parameters.  However, where the real power in these scripts comes into play is creating as a series of shortcuts that automate the input of the required parameters such that each utility then simply requires a one-click </w:t>
+      </w:r>
+      <w:r>
+        <w:t xml:space="preserve">or drag-n-drop </w:t>
+      </w:r>
+      <w:r>
+        <w:t>to complete the desired operation.</w:t>
       </w:r>
     </w:p>
     <w:p>
@@ -723,7 +1415,7 @@
                     <pic:cNvPicPr/>
                   </pic:nvPicPr>
                   <pic:blipFill rotWithShape="1">
-                    <a:blip r:embed="rId8"/>
+                    <a:blip r:embed="rId11"/>
                     <a:srcRect t="1597" r="3798" b="3514"/>
                     <a:stretch/>
                   </pic:blipFill>
@@ -840,7 +1532,13 @@
         <w:t xml:space="preserve"> - ISO</w:t>
       </w:r>
       <w:r>
-        <w:t>; install Solid Edge and all of the data management clients with the ISO templates.</w:t>
+        <w:t xml:space="preserve">; </w:t>
+      </w:r>
+      <w:r>
+        <w:t xml:space="preserve">silently </w:t>
+      </w:r>
+      <w:r>
+        <w:t>install Solid Edge and all of the data management clients with the ISO templates.</w:t>
       </w:r>
     </w:p>
     <w:p>
@@ -858,7 +1556,13 @@
         <w:t>;</w:t>
       </w:r>
       <w:r>
-        <w:t xml:space="preserve"> install Solid Edge and Insight data management client with the ISO templates.</w:t>
+        <w:t xml:space="preserve"> </w:t>
+      </w:r>
+      <w:r>
+        <w:t xml:space="preserve">silently </w:t>
+      </w:r>
+      <w:r>
+        <w:t>install Solid Edge and Insight data management client with the ISO templates.</w:t>
       </w:r>
     </w:p>
     <w:p>
@@ -876,7 +1580,13 @@
         <w:t>;</w:t>
       </w:r>
       <w:r>
-        <w:t xml:space="preserve"> install Solid Edge and SEEC data management client with the ISO templates.</w:t>
+        <w:t xml:space="preserve"> </w:t>
+      </w:r>
+      <w:r>
+        <w:t xml:space="preserve">silently </w:t>
+      </w:r>
+      <w:r>
+        <w:t>install Solid Edge and SEEC data management client with the ISO templates.</w:t>
       </w:r>
     </w:p>
     <w:p>
@@ -897,6 +1607,9 @@
         <w:t xml:space="preserve"> </w:t>
       </w:r>
       <w:r>
+        <w:t xml:space="preserve">silently </w:t>
+      </w:r>
+      <w:r>
         <w:t>install Solid Edge and SESP data management client with the ISO templates.</w:t>
       </w:r>
     </w:p>
@@ -918,6 +1631,9 @@
         <w:t xml:space="preserve"> </w:t>
       </w:r>
       <w:r>
+        <w:t xml:space="preserve">silently </w:t>
+      </w:r>
+      <w:r>
         <w:t>install standalone Solid Edge with the ISO templates.</w:t>
       </w:r>
     </w:p>
@@ -939,7 +1655,13 @@
         <w:t xml:space="preserve"> </w:t>
       </w:r>
       <w:r>
-        <w:t>the basic command to install Solid Edge by manually providing the required parameters.</w:t>
+        <w:t xml:space="preserve">the basic command to </w:t>
+      </w:r>
+      <w:r>
+        <w:t xml:space="preserve">silently </w:t>
+      </w:r>
+      <w:r>
+        <w:t>install Solid Edge by manually providing the required parameters.</w:t>
       </w:r>
     </w:p>
     <w:p>
@@ -951,6 +1673,7 @@
         </w:numPr>
       </w:pPr>
       <w:r>
+        <w:lastRenderedPageBreak/>
         <w:t>SE Uninstall - Backu</w:t>
       </w:r>
       <w:r>
@@ -960,7 +1683,13 @@
         <w:t>;</w:t>
       </w:r>
       <w:r>
-        <w:t xml:space="preserve"> uninstall Solid Edge, backup and reset the user's Solid Edge preferences </w:t>
+        <w:t xml:space="preserve"> </w:t>
+      </w:r>
+      <w:r>
+        <w:t xml:space="preserve">silently </w:t>
+      </w:r>
+      <w:r>
+        <w:t xml:space="preserve">uninstall Solid Edge, backup and reset the user's Solid Edge preferences </w:t>
       </w:r>
     </w:p>
     <w:p>
@@ -981,7 +1710,13 @@
         <w:t>;</w:t>
       </w:r>
       <w:r>
-        <w:t xml:space="preserve"> uninstall Solid Edge</w:t>
+        <w:t xml:space="preserve"> </w:t>
+      </w:r>
+      <w:r>
+        <w:t xml:space="preserve">silently </w:t>
+      </w:r>
+      <w:r>
+        <w:t>uninstall Solid Edge</w:t>
       </w:r>
       <w:r>
         <w:t>, do not backup the preferences, and reset the user's Solid Edge preferences</w:t>
@@ -996,7 +1731,6 @@
         </w:numPr>
       </w:pPr>
       <w:r>
-        <w:lastRenderedPageBreak/>
         <w:t>SE Uninstall</w:t>
       </w:r>
       <w:r>
@@ -1006,7 +1740,13 @@
         <w:t xml:space="preserve"> </w:t>
       </w:r>
       <w:r>
-        <w:t>the basic command to uninstall Solid Edge by manually providing the required parameters.</w:t>
+        <w:t xml:space="preserve">the basic command to </w:t>
+      </w:r>
+      <w:r>
+        <w:t xml:space="preserve">silently </w:t>
+      </w:r>
+      <w:r>
+        <w:t>uninstall Solid Edge by manually providing the required parameters.</w:t>
       </w:r>
     </w:p>
     <w:p>
@@ -1035,224 +1775,217 @@
         <w:t xml:space="preserve"> </w:t>
       </w:r>
       <w:r>
-        <w:t>Shortcuts are created using basic Windows shortcut methods.  For the parameters to specify for the shortcuts, run the command line utility and review the parameters.</w:t>
+        <w:t xml:space="preserve">Shortcuts are created using basic Windows shortcut methods.  For the parameters to specify for the shortcuts, run </w:t>
+      </w:r>
+      <w:r>
+        <w:t xml:space="preserve">each </w:t>
+      </w:r>
+      <w:r>
+        <w:t>of the underlying \</w:t>
+      </w:r>
+      <w:proofErr w:type="spellStart"/>
+      <w:r>
+        <w:t>src</w:t>
+      </w:r>
+      <w:proofErr w:type="spellEnd"/>
+      <w:r>
+        <w:t xml:space="preserve"> command line utilities</w:t>
+      </w:r>
+      <w:r>
+        <w:t xml:space="preserve"> and review the parameters.</w:t>
       </w:r>
     </w:p>
     <w:p>
       <w:pPr>
         <w:pStyle w:val="Heading1"/>
       </w:pPr>
-      <w:bookmarkStart w:id="3" w:name="_Toc402464788"/>
-      <w:r>
-        <w:t xml:space="preserve">Reset SE User </w:t>
+      <w:bookmarkStart w:id="7" w:name="_Toc407718145"/>
+      <w:r>
+        <w:t>Limitations</w:t>
+      </w:r>
+      <w:bookmarkEnd w:id="7"/>
+    </w:p>
+    <w:p>
+      <w:r>
+        <w:t>The following is a list of current limitations with these various scripts:</w:t>
+      </w:r>
+    </w:p>
+    <w:p>
+      <w:pPr>
+        <w:pStyle w:val="ListParagraph"/>
+        <w:numPr>
+          <w:ilvl w:val="0"/>
+          <w:numId w:val="3"/>
+        </w:numPr>
+      </w:pPr>
+      <w:r>
+        <w:t>Does not</w:t>
+      </w:r>
+      <w:r>
+        <w:t xml:space="preserve"> install a working license file</w:t>
+      </w:r>
+    </w:p>
+    <w:p>
+      <w:pPr>
+        <w:pStyle w:val="ListParagraph"/>
+        <w:numPr>
+          <w:ilvl w:val="0"/>
+          <w:numId w:val="3"/>
+        </w:numPr>
+      </w:pPr>
+      <w:r>
+        <w:t xml:space="preserve">Does </w:t>
+      </w:r>
+      <w:r>
+        <w:t>not install any prerequisites e.g.</w:t>
+      </w:r>
+      <w:r>
+        <w:t xml:space="preserve"> </w:t>
       </w:r>
       <w:proofErr w:type="spellStart"/>
       <w:r>
-        <w:t>Pref</w:t>
+        <w:t>Keyshot</w:t>
       </w:r>
       <w:proofErr w:type="spellEnd"/>
       <w:r>
-        <w:t xml:space="preserve"> [</w:t>
+        <w:t>, etc.</w:t>
+      </w:r>
+    </w:p>
+    <w:p>
+      <w:pPr>
+        <w:pStyle w:val="ListParagraph"/>
+        <w:numPr>
+          <w:ilvl w:val="0"/>
+          <w:numId w:val="3"/>
+        </w:numPr>
+      </w:pPr>
+      <w:r>
+        <w:t xml:space="preserve">Does </w:t>
+      </w:r>
+      <w:r>
+        <w:t>not install any add-ons other than data management e.g. Standard Parts, etc.</w:t>
+      </w:r>
+    </w:p>
+    <w:p>
+      <w:pPr>
+        <w:pStyle w:val="ListParagraph"/>
+        <w:numPr>
+          <w:ilvl w:val="0"/>
+          <w:numId w:val="3"/>
+        </w:numPr>
+      </w:pPr>
+      <w:r>
+        <w:t>Does not configure the data management client.</w:t>
+      </w:r>
+    </w:p>
+    <w:p>
+      <w:pPr>
+        <w:pStyle w:val="ListParagraph"/>
+        <w:numPr>
+          <w:ilvl w:val="0"/>
+          <w:numId w:val="3"/>
+        </w:numPr>
+      </w:pPr>
+      <w:r>
+        <w:t xml:space="preserve">Does </w:t>
+      </w:r>
+      <w:r>
+        <w:t xml:space="preserve">not uninstall any add-ons </w:t>
+      </w:r>
+      <w:r>
+        <w:t xml:space="preserve">other than data management </w:t>
+      </w:r>
+      <w:r>
+        <w:t xml:space="preserve">e.g. </w:t>
       </w:r>
       <w:proofErr w:type="spellStart"/>
       <w:r>
-        <w:t>src</w:t>
+        <w:t>Keyshot</w:t>
       </w:r>
       <w:proofErr w:type="spellEnd"/>
       <w:r>
-        <w:t>/</w:t>
-      </w:r>
-      <w:r>
-        <w:t>ResetUserPreferences.ps1</w:t>
-      </w:r>
-      <w:r>
-        <w:t>]</w:t>
-      </w:r>
-      <w:bookmarkEnd w:id="3"/>
-    </w:p>
-    <w:p>
-      <w:r>
-        <w:t xml:space="preserve">This </w:t>
-      </w:r>
-      <w:r>
-        <w:t xml:space="preserve">shortcut will run the </w:t>
-      </w:r>
-      <w:proofErr w:type="spellStart"/>
-      <w:r>
-        <w:t>src</w:t>
-      </w:r>
-      <w:proofErr w:type="spellEnd"/>
-      <w:r>
-        <w:t>/</w:t>
-      </w:r>
-      <w:r>
-        <w:t>ResetUserPreferences.ps1</w:t>
-      </w:r>
-      <w:r>
-        <w:t xml:space="preserve"> </w:t>
-      </w:r>
-      <w:r>
-        <w:t xml:space="preserve">utility </w:t>
-      </w:r>
-      <w:r>
-        <w:t>without any parameters and will</w:t>
-      </w:r>
-      <w:r>
-        <w:t xml:space="preserve"> reset the user's Solid Edge preferences, optionally back</w:t>
-      </w:r>
-      <w:r>
-        <w:t xml:space="preserve">ing </w:t>
-      </w:r>
-      <w:r>
-        <w:t>up the preferences before resetting.</w:t>
+        <w:t>, Standard Parts, etc.</w:t>
       </w:r>
     </w:p>
     <w:p>
       <w:pPr>
         <w:pStyle w:val="Heading1"/>
       </w:pPr>
-      <w:bookmarkStart w:id="4" w:name="_Toc402464789"/>
-      <w:r>
-        <w:t>SE Install</w:t>
-      </w:r>
-      <w:r>
-        <w:t xml:space="preserve"> [</w:t>
-      </w:r>
-      <w:proofErr w:type="spellStart"/>
-      <w:r>
-        <w:t>src</w:t>
-      </w:r>
-      <w:proofErr w:type="spellEnd"/>
-      <w:r>
-        <w:t>/</w:t>
-      </w:r>
-      <w:r>
-        <w:t>SolidEdgeInstall.ps1</w:t>
-      </w:r>
-      <w:r>
-        <w:t>]</w:t>
-      </w:r>
-      <w:bookmarkEnd w:id="4"/>
-    </w:p>
-    <w:p>
-      <w:r>
-        <w:t xml:space="preserve">This shortcut will run the </w:t>
-      </w:r>
-      <w:proofErr w:type="spellStart"/>
-      <w:r>
-        <w:t>src</w:t>
-      </w:r>
-      <w:proofErr w:type="spellEnd"/>
-      <w:r>
-        <w:t>/</w:t>
-      </w:r>
-      <w:r>
-        <w:t>SolidEdgeInstall.ps1</w:t>
-      </w:r>
-      <w:r>
-        <w:t xml:space="preserve"> </w:t>
-      </w:r>
-      <w:r>
-        <w:t xml:space="preserve">utility </w:t>
-      </w:r>
-      <w:r>
-        <w:t xml:space="preserve">without any parameters and will </w:t>
-      </w:r>
-      <w:r>
-        <w:t>silently install Solid Edge and o</w:t>
-      </w:r>
-      <w:r>
-        <w:t>ptional data management clients.</w:t>
-      </w:r>
+      <w:bookmarkStart w:id="8" w:name="_Toc407718146"/>
+      <w:r>
+        <w:t>Updates and Fixes</w:t>
+      </w:r>
+      <w:bookmarkEnd w:id="8"/>
+    </w:p>
+    <w:p>
+      <w:r>
+        <w:t xml:space="preserve">The source code for these utilities is maintained on </w:t>
+      </w:r>
+      <w:hyperlink r:id="rId12" w:history="1">
+        <w:r>
+          <w:rPr>
+            <w:rStyle w:val="Hyperlink"/>
+          </w:rPr>
+          <w:t>my personal GitHub</w:t>
+        </w:r>
+      </w:hyperlink>
+      <w:r>
+        <w:t xml:space="preserve"> site.</w:t>
+      </w:r>
+    </w:p>
+    <w:p>
+      <w:r>
+        <w:t>The latest updates, fixes, corrections, etc. can be downloaded at any time from the GitHub site:</w:t>
+      </w:r>
+    </w:p>
+    <w:p>
+      <w:hyperlink r:id="rId13" w:history="1">
+        <w:r>
+          <w:rPr>
+            <w:rStyle w:val="Hyperlink"/>
+          </w:rPr>
+          <w:t>https://github.com/uk-dave/SolidEdge/tree/master/SE_One_Click_Setup</w:t>
+        </w:r>
+      </w:hyperlink>
     </w:p>
     <w:p>
       <w:pPr>
         <w:pStyle w:val="Heading1"/>
       </w:pPr>
-      <w:bookmarkStart w:id="5" w:name="_Toc402464790"/>
-      <w:r>
-        <w:t>SE Uninstall</w:t>
-      </w:r>
-      <w:r>
-        <w:t xml:space="preserve"> [</w:t>
-      </w:r>
-      <w:proofErr w:type="spellStart"/>
-      <w:r>
-        <w:t>src</w:t>
-      </w:r>
-      <w:proofErr w:type="spellEnd"/>
-      <w:r>
-        <w:t>/</w:t>
-      </w:r>
-      <w:r>
-        <w:t>SolidEdgeUninstall.ps1</w:t>
-      </w:r>
-      <w:r>
-        <w:t>]</w:t>
-      </w:r>
-      <w:bookmarkEnd w:id="5"/>
-    </w:p>
-    <w:p>
-      <w:r>
-        <w:t xml:space="preserve">This shortcut will run the </w:t>
-      </w:r>
-      <w:proofErr w:type="spellStart"/>
-      <w:r>
-        <w:t>src</w:t>
-      </w:r>
-      <w:proofErr w:type="spellEnd"/>
-      <w:r>
-        <w:t>/</w:t>
-      </w:r>
-      <w:r>
-        <w:t>SolidEdgeUninstall.ps1</w:t>
-      </w:r>
-      <w:r>
-        <w:t xml:space="preserve"> </w:t>
-      </w:r>
-      <w:r>
-        <w:t xml:space="preserve">utility without any parameters and will </w:t>
-      </w:r>
-      <w:r>
-        <w:t>silent</w:t>
-      </w:r>
-      <w:r>
-        <w:t>ly</w:t>
-      </w:r>
-      <w:r>
-        <w:t xml:space="preserve"> uninstall Solid Edge</w:t>
-      </w:r>
-      <w:r>
-        <w:t>,</w:t>
-      </w:r>
-      <w:r>
-        <w:t xml:space="preserve"> optionally back</w:t>
-      </w:r>
-      <w:r>
-        <w:t xml:space="preserve">ing </w:t>
-      </w:r>
-      <w:r>
-        <w:t>up and reset</w:t>
-      </w:r>
-      <w:r>
-        <w:t xml:space="preserve">ting </w:t>
-      </w:r>
-      <w:r>
-        <w:t>the user's Solid Edge preferences</w:t>
-      </w:r>
-      <w:r>
-        <w:t>.</w:t>
+      <w:bookmarkStart w:id="9" w:name="_Toc407718147"/>
+      <w:r>
+        <w:t>Support</w:t>
+      </w:r>
+      <w:bookmarkEnd w:id="9"/>
+    </w:p>
+    <w:p>
+      <w:r>
+        <w:t xml:space="preserve">Per the GNU license agreement, these </w:t>
+      </w:r>
+      <w:r>
+        <w:t>scripts</w:t>
+      </w:r>
+      <w:r>
+        <w:t xml:space="preserve"> are provided as </w:t>
+      </w:r>
+      <w:r>
+        <w:t>is and without any warranty.  However, should you have any issues, questions, and/or suggestions please send me an e-mail and I will attempt to respond to you.</w:t>
       </w:r>
     </w:p>
     <w:p>
       <w:pPr>
         <w:pStyle w:val="Heading1"/>
       </w:pPr>
-      <w:bookmarkStart w:id="6" w:name="_Toc402464791"/>
+      <w:bookmarkStart w:id="10" w:name="_Toc407718148"/>
       <w:r>
         <w:t>Execution of scripts is disabled</w:t>
       </w:r>
-      <w:bookmarkEnd w:id="6"/>
+      <w:bookmarkEnd w:id="10"/>
+    </w:p>
+    <w:p>
+      <w:r>
+        <w:t>If when you attempt to run these scripts and you receive an error message about "the execution of scripts is disabled on this system", you will need to manually modify the PowerShell execution policy.</w:t>
+      </w:r>
     </w:p>
     <w:p>
       <w:r>
@@ -1260,9 +1993,10 @@
           <w:noProof/>
           <w:lang w:eastAsia="en-GB"/>
         </w:rPr>
+        <w:lastRenderedPageBreak/>
         <w:drawing>
-          <wp:inline distT="0" distB="0" distL="0" distR="0" wp14:anchorId="6E203328" wp14:editId="300BADC8">
-            <wp:extent cx="5723467" cy="1685925"/>
+          <wp:inline distT="0" distB="0" distL="0" distR="0" wp14:anchorId="3854C868" wp14:editId="27990604">
+            <wp:extent cx="5723466" cy="1552575"/>
             <wp:effectExtent l="0" t="0" r="0" b="0"/>
             <wp:docPr id="9" name="Picture 9"/>
             <wp:cNvGraphicFramePr>
@@ -1276,14 +2010,14 @@
                     <pic:cNvPicPr/>
                   </pic:nvPicPr>
                   <pic:blipFill rotWithShape="1">
-                    <a:blip r:embed="rId9"/>
-                    <a:srcRect t="2747"/>
+                    <a:blip r:embed="rId14"/>
+                    <a:srcRect t="2747" b="7693"/>
                     <a:stretch/>
                   </pic:blipFill>
                   <pic:spPr bwMode="auto">
                     <a:xfrm>
                       <a:off x="0" y="0"/>
-                      <a:ext cx="5731510" cy="1688294"/>
+                      <a:ext cx="5723466" cy="1552575"/>
                     </a:xfrm>
                     <a:prstGeom prst="rect">
                       <a:avLst/>
@@ -1306,11 +2040,6 @@
     </w:p>
     <w:p>
       <w:r>
-        <w:t>If when you attempt to run these scripts and you receive an error message about "the execution of scripts is disabled on this system", you will need to manually modify the PowerShell execution policy.</w:t>
-      </w:r>
-    </w:p>
-    <w:p>
-      <w:r>
         <w:t>The setting of the PowerShell execution policy is a one-time change.  Once set, it will not need to be set again.</w:t>
       </w:r>
     </w:p>
@@ -1350,7 +2079,6 @@
           <w:noProof/>
           <w:lang w:eastAsia="en-GB"/>
         </w:rPr>
-        <w:lastRenderedPageBreak/>
         <w:drawing>
           <wp:inline distT="0" distB="0" distL="0" distR="0" wp14:anchorId="541312D9" wp14:editId="7AC6F22F">
             <wp:extent cx="3581400" cy="1943100"/>
@@ -1369,7 +2097,7 @@
                     </pic:cNvPicPr>
                   </pic:nvPicPr>
                   <pic:blipFill rotWithShape="1">
-                    <a:blip r:embed="rId10">
+                    <a:blip r:embed="rId15">
                       <a:extLst>
                         <a:ext uri="{28A0092B-C50C-407E-A947-70E740481C1C}">
                           <a14:useLocalDpi xmlns:a14="http://schemas.microsoft.com/office/drawing/2010/main" val="0"/>
@@ -1431,7 +2159,7 @@
                     </pic:cNvPicPr>
                   </pic:nvPicPr>
                   <pic:blipFill rotWithShape="1">
-                    <a:blip r:embed="rId10">
+                    <a:blip r:embed="rId15">
                       <a:extLst>
                         <a:ext uri="{28A0092B-C50C-407E-A947-70E740481C1C}">
                           <a14:useLocalDpi xmlns:a14="http://schemas.microsoft.com/office/drawing/2010/main" val="0"/>
@@ -1504,7 +2232,7 @@
                     <pic:cNvPicPr/>
                   </pic:nvPicPr>
                   <pic:blipFill>
-                    <a:blip r:embed="rId11"/>
+                    <a:blip r:embed="rId16"/>
                     <a:stretch>
                       <a:fillRect/>
                     </a:stretch>
@@ -1539,6 +2267,7 @@
           <w:noProof/>
           <w:lang w:eastAsia="en-GB"/>
         </w:rPr>
+        <w:lastRenderedPageBreak/>
         <w:drawing>
           <wp:inline distT="0" distB="0" distL="0" distR="0" wp14:anchorId="7CA4CC67" wp14:editId="69BF46CA">
             <wp:extent cx="5731510" cy="1386340"/>
@@ -1555,7 +2284,7 @@
                     <pic:cNvPicPr/>
                   </pic:nvPicPr>
                   <pic:blipFill>
-                    <a:blip r:embed="rId12"/>
+                    <a:blip r:embed="rId17"/>
                     <a:stretch>
                       <a:fillRect/>
                     </a:stretch>
@@ -1708,9 +2437,9 @@
     </w:lvl>
   </w:abstractNum>
   <w:abstractNum w:abstractNumId="1">
-    <w:nsid w:val="7CD43306"/>
+    <w:nsid w:val="77F429E5"/>
     <w:multiLevelType w:val="hybridMultilevel"/>
-    <w:tmpl w:val="4D867FF8"/>
+    <w:tmpl w:val="C334230C"/>
     <w:lvl w:ilvl="0" w:tplc="08090001">
       <w:start w:val="1"/>
       <w:numFmt w:val="bullet"/>
@@ -1820,11 +2549,127 @@
       </w:rPr>
     </w:lvl>
   </w:abstractNum>
+  <w:abstractNum w:abstractNumId="2">
+    <w:nsid w:val="7CD43306"/>
+    <w:multiLevelType w:val="hybridMultilevel"/>
+    <w:tmpl w:val="4D867FF8"/>
+    <w:lvl w:ilvl="0" w:tplc="08090001">
+      <w:start w:val="1"/>
+      <w:numFmt w:val="bullet"/>
+      <w:lvlText w:val=""/>
+      <w:lvlJc w:val="left"/>
+      <w:pPr>
+        <w:ind w:left="720" w:hanging="360"/>
+      </w:pPr>
+      <w:rPr>
+        <w:rFonts w:ascii="Symbol" w:hAnsi="Symbol" w:hint="default"/>
+      </w:rPr>
+    </w:lvl>
+    <w:lvl w:ilvl="1" w:tplc="08090003" w:tentative="1">
+      <w:start w:val="1"/>
+      <w:numFmt w:val="bullet"/>
+      <w:lvlText w:val="o"/>
+      <w:lvlJc w:val="left"/>
+      <w:pPr>
+        <w:ind w:left="1440" w:hanging="360"/>
+      </w:pPr>
+      <w:rPr>
+        <w:rFonts w:ascii="Courier New" w:hAnsi="Courier New" w:cs="Courier New" w:hint="default"/>
+      </w:rPr>
+    </w:lvl>
+    <w:lvl w:ilvl="2" w:tplc="08090005" w:tentative="1">
+      <w:start w:val="1"/>
+      <w:numFmt w:val="bullet"/>
+      <w:lvlText w:val=""/>
+      <w:lvlJc w:val="left"/>
+      <w:pPr>
+        <w:ind w:left="2160" w:hanging="360"/>
+      </w:pPr>
+      <w:rPr>
+        <w:rFonts w:ascii="Wingdings" w:hAnsi="Wingdings" w:hint="default"/>
+      </w:rPr>
+    </w:lvl>
+    <w:lvl w:ilvl="3" w:tplc="08090001" w:tentative="1">
+      <w:start w:val="1"/>
+      <w:numFmt w:val="bullet"/>
+      <w:lvlText w:val=""/>
+      <w:lvlJc w:val="left"/>
+      <w:pPr>
+        <w:ind w:left="2880" w:hanging="360"/>
+      </w:pPr>
+      <w:rPr>
+        <w:rFonts w:ascii="Symbol" w:hAnsi="Symbol" w:hint="default"/>
+      </w:rPr>
+    </w:lvl>
+    <w:lvl w:ilvl="4" w:tplc="08090003" w:tentative="1">
+      <w:start w:val="1"/>
+      <w:numFmt w:val="bullet"/>
+      <w:lvlText w:val="o"/>
+      <w:lvlJc w:val="left"/>
+      <w:pPr>
+        <w:ind w:left="3600" w:hanging="360"/>
+      </w:pPr>
+      <w:rPr>
+        <w:rFonts w:ascii="Courier New" w:hAnsi="Courier New" w:cs="Courier New" w:hint="default"/>
+      </w:rPr>
+    </w:lvl>
+    <w:lvl w:ilvl="5" w:tplc="08090005" w:tentative="1">
+      <w:start w:val="1"/>
+      <w:numFmt w:val="bullet"/>
+      <w:lvlText w:val=""/>
+      <w:lvlJc w:val="left"/>
+      <w:pPr>
+        <w:ind w:left="4320" w:hanging="360"/>
+      </w:pPr>
+      <w:rPr>
+        <w:rFonts w:ascii="Wingdings" w:hAnsi="Wingdings" w:hint="default"/>
+      </w:rPr>
+    </w:lvl>
+    <w:lvl w:ilvl="6" w:tplc="08090001" w:tentative="1">
+      <w:start w:val="1"/>
+      <w:numFmt w:val="bullet"/>
+      <w:lvlText w:val=""/>
+      <w:lvlJc w:val="left"/>
+      <w:pPr>
+        <w:ind w:left="5040" w:hanging="360"/>
+      </w:pPr>
+      <w:rPr>
+        <w:rFonts w:ascii="Symbol" w:hAnsi="Symbol" w:hint="default"/>
+      </w:rPr>
+    </w:lvl>
+    <w:lvl w:ilvl="7" w:tplc="08090003" w:tentative="1">
+      <w:start w:val="1"/>
+      <w:numFmt w:val="bullet"/>
+      <w:lvlText w:val="o"/>
+      <w:lvlJc w:val="left"/>
+      <w:pPr>
+        <w:ind w:left="5760" w:hanging="360"/>
+      </w:pPr>
+      <w:rPr>
+        <w:rFonts w:ascii="Courier New" w:hAnsi="Courier New" w:cs="Courier New" w:hint="default"/>
+      </w:rPr>
+    </w:lvl>
+    <w:lvl w:ilvl="8" w:tplc="08090005" w:tentative="1">
+      <w:start w:val="1"/>
+      <w:numFmt w:val="bullet"/>
+      <w:lvlText w:val=""/>
+      <w:lvlJc w:val="left"/>
+      <w:pPr>
+        <w:ind w:left="6480" w:hanging="360"/>
+      </w:pPr>
+      <w:rPr>
+        <w:rFonts w:ascii="Wingdings" w:hAnsi="Wingdings" w:hint="default"/>
+      </w:rPr>
+    </w:lvl>
+  </w:abstractNum>
   <w:num w:numId="1">
-    <w:abstractNumId w:val="1"/>
+    <w:abstractNumId w:val="2"/>
   </w:num>
   <w:num w:numId="2">
     <w:abstractNumId w:val="0"/>
+  </w:num>
+  <w:num w:numId="3">
+    <w:abstractNumId w:val="1"/>
   </w:num>
 </w:numbering>
 </file>
@@ -2969,7 +3814,7 @@
 </file>
 
 <file path=customXml/itemProps1.xml><?xml version="1.0" encoding="utf-8"?>
-<ds:datastoreItem xmlns:ds="http://schemas.openxmlformats.org/officeDocument/2006/customXml" ds:itemID="{01F132DD-F3C4-4FAB-B319-2C13B43B715A}">
+<ds:datastoreItem xmlns:ds="http://schemas.openxmlformats.org/officeDocument/2006/customXml" ds:itemID="{CCC33482-5707-4705-B65D-961E4A6895D9}">
   <ds:schemaRefs>
     <ds:schemaRef ds:uri="http://schemas.openxmlformats.org/officeDocument/2006/bibliography"/>
   </ds:schemaRefs>

</xml_diff>